<commit_message>
commit antes de enviar al sena
</commit_message>
<xml_diff>
--- a/Instructivo de Instalación.docx
+++ b/Instructivo de Instalación.docx
@@ -919,42 +919,14 @@
           <w:b/>
           <w:bCs/>
         </w:rPr>
-        <w:t xml:space="preserve">APLICACIÓN </w:t>
-      </w:r>
-      <w:r>
-        <w:rPr>
-          <w:b/>
-          <w:bCs/>
-        </w:rPr>
-        <w:t>LOCAL</w:t>
-      </w:r>
-      <w:r>
-        <w:rPr>
-          <w:b/>
-          <w:bCs/>
-        </w:rPr>
-        <w:t xml:space="preserve"> PHP</w:t>
-      </w:r>
-      <w:r>
-        <w:rPr>
-          <w:b w:val="false"/>
-          <w:bCs w:val="false"/>
-        </w:rPr>
-        <w:t>, será necesaria una instalación local, es decir, el programa podrá correr en cualquier dispositivo, siempre y cuando cumpla con,os requisitos mínimos, y desde cualquier sistema operativo; S</w:t>
-      </w:r>
-      <w:r>
-        <w:rPr>
-          <w:b w:val="false"/>
-          <w:bCs w:val="false"/>
-        </w:rPr>
-        <w:t>iempre y cuando se tenga una copia</w:t>
-      </w:r>
-      <w:r>
-        <w:rPr>
-          <w:b w:val="false"/>
-          <w:bCs w:val="false"/>
-        </w:rPr>
-        <w:t xml:space="preserve"> en el disco duro los archivos necesarios para que el sistema funcione.</w:t>
+        <w:t>APLICACIÓN LOCAL PHP</w:t>
+      </w:r>
+      <w:r>
+        <w:rPr>
+          <w:b w:val="false"/>
+          <w:bCs w:val="false"/>
+        </w:rPr>
+        <w:t>, será necesaria una instalación local, es decir, el programa podrá correr en cualquier dispositivo, siempre y cuando cumpla con,os requisitos mínimos, y desde cualquier sistema operativo; Siempre y cuando se tenga una copia en el disco duro los archivos necesarios para que el sistema funcione.</w:t>
       </w:r>
     </w:p>
     <w:p>
@@ -973,6 +945,8 @@
       </w:pPr>
       <w:r>
         <w:rPr>
+          <w:rFonts w:eastAsia="Times New Roman" w:cs="" w:asciiTheme="majorHAnsi" w:cstheme="majorHAnsi" w:hAnsiTheme="majorHAnsi"/>
+          <w:color w:val="000000"/>
           <w:sz w:val="24"/>
           <w:szCs w:val="24"/>
         </w:rPr>
@@ -991,7 +965,7 @@
           <w:tab w:val="left" w:pos="392" w:leader="none"/>
         </w:tabs>
         <w:suppressAutoHyphens w:val="true"/>
-        <w:overflowPunct w:val="true"/>
+        <w:overflowPunct w:val="false"/>
         <w:bidi w:val="0"/>
         <w:spacing w:lineRule="auto" w:line="240" w:before="40" w:after="0"/>
         <w:ind w:left="0" w:hanging="0"/>
@@ -3635,7 +3609,16 @@
         </w:rPr>
       </w:pPr>
       <w:r>
-        <w:rPr/>
+        <w:rPr>
+          <w:rFonts w:eastAsia="Times New Roman" w:cs="Arial"/>
+          <w:b w:val="false"/>
+          <w:bCs w:val="false"/>
+          <w:color w:val="auto"/>
+          <w:kern w:val="0"/>
+          <w:sz w:val="20"/>
+          <w:szCs w:val="24"/>
+          <w:lang w:val="es-ES" w:eastAsia="zh-CN" w:bidi="ar-SA"/>
+        </w:rPr>
       </w:r>
     </w:p>
     <w:p>
@@ -3819,8 +3802,14 @@
       </w:pPr>
       <w:r>
         <w:rPr>
-          <w:i w:val="false"/>
-          <w:iCs w:val="false"/>
+          <w:rFonts w:eastAsia="Times New Roman" w:cs="Arial"/>
+          <w:b w:val="false"/>
+          <w:bCs w:val="false"/>
+          <w:color w:val="auto"/>
+          <w:kern w:val="0"/>
+          <w:sz w:val="20"/>
+          <w:szCs w:val="24"/>
+          <w:lang w:val="es-ES" w:eastAsia="zh-CN" w:bidi="ar-SA"/>
         </w:rPr>
       </w:r>
     </w:p>
@@ -3858,7 +3847,22 @@
           <w:szCs w:val="24"/>
           <w:lang w:val="es-ES" w:eastAsia="zh-CN" w:bidi="ar-SA"/>
         </w:rPr>
-        <w:t xml:space="preserve">Base de datos: </w:t>
+        <w:t xml:space="preserve">Base de datos: Se debe crear una base de datos de nombre </w:t>
+      </w:r>
+      <w:r>
+        <w:rPr>
+          <w:rFonts w:eastAsia="Times New Roman" w:cs="Arial"/>
+          <w:b/>
+          <w:bCs/>
+          <w:i/>
+          <w:iCs/>
+          <w:color w:val="auto"/>
+          <w:kern w:val="0"/>
+          <w:sz w:val="20"/>
+          <w:szCs w:val="24"/>
+          <w:lang w:val="es-ES" w:eastAsia="zh-CN" w:bidi="ar-SA"/>
+        </w:rPr>
+        <w:t>sifcoweb.</w:t>
       </w:r>
       <w:r>
         <w:rPr>
@@ -3873,7 +3877,22 @@
           <w:szCs w:val="24"/>
           <w:lang w:val="es-ES" w:eastAsia="zh-CN" w:bidi="ar-SA"/>
         </w:rPr>
-        <w:t>S</w:t>
+        <w:t xml:space="preserve"> Luego se importa desde </w:t>
+      </w:r>
+      <w:r>
+        <w:rPr>
+          <w:rFonts w:eastAsia="Times New Roman" w:cs="Arial"/>
+          <w:b/>
+          <w:bCs/>
+          <w:i/>
+          <w:iCs/>
+          <w:color w:val="auto"/>
+          <w:kern w:val="0"/>
+          <w:sz w:val="20"/>
+          <w:szCs w:val="24"/>
+          <w:lang w:val="es-ES" w:eastAsia="zh-CN" w:bidi="ar-SA"/>
+        </w:rPr>
+        <w:t>phpmyadmin</w:t>
       </w:r>
       <w:r>
         <w:rPr>
@@ -3888,82 +3907,7 @@
           <w:szCs w:val="24"/>
           <w:lang w:val="es-ES" w:eastAsia="zh-CN" w:bidi="ar-SA"/>
         </w:rPr>
-        <w:t xml:space="preserve">e debe crear una base de datos de nombre </w:t>
-      </w:r>
-      <w:r>
-        <w:rPr>
-          <w:rFonts w:eastAsia="Times New Roman" w:cs="Arial"/>
-          <w:b/>
-          <w:bCs/>
-          <w:i/>
-          <w:iCs/>
-          <w:color w:val="auto"/>
-          <w:kern w:val="0"/>
-          <w:sz w:val="20"/>
-          <w:szCs w:val="24"/>
-          <w:lang w:val="es-ES" w:eastAsia="zh-CN" w:bidi="ar-SA"/>
-        </w:rPr>
-        <w:t>sifcoweb.</w:t>
-      </w:r>
-      <w:r>
-        <w:rPr>
-          <w:rFonts w:eastAsia="Times New Roman" w:cs="Arial"/>
-          <w:b w:val="false"/>
-          <w:bCs w:val="false"/>
-          <w:i w:val="false"/>
-          <w:iCs w:val="false"/>
-          <w:color w:val="auto"/>
-          <w:kern w:val="0"/>
-          <w:sz w:val="20"/>
-          <w:szCs w:val="24"/>
-          <w:lang w:val="es-ES" w:eastAsia="zh-CN" w:bidi="ar-SA"/>
-        </w:rPr>
-        <w:t xml:space="preserve"> Luego se importa desde </w:t>
-      </w:r>
-      <w:r>
-        <w:rPr>
-          <w:rFonts w:eastAsia="Times New Roman" w:cs="Arial"/>
-          <w:b/>
-          <w:bCs/>
-          <w:i/>
-          <w:iCs/>
-          <w:color w:val="auto"/>
-          <w:kern w:val="0"/>
-          <w:sz w:val="20"/>
-          <w:szCs w:val="24"/>
-          <w:lang w:val="es-ES" w:eastAsia="zh-CN" w:bidi="ar-SA"/>
-        </w:rPr>
-        <w:t>phpmyadmin</w:t>
-      </w:r>
-      <w:r>
-        <w:rPr>
-          <w:rFonts w:eastAsia="Times New Roman" w:cs="Arial"/>
-          <w:b w:val="false"/>
-          <w:bCs w:val="false"/>
-          <w:i w:val="false"/>
-          <w:iCs w:val="false"/>
-          <w:color w:val="auto"/>
-          <w:kern w:val="0"/>
-          <w:sz w:val="20"/>
-          <w:szCs w:val="24"/>
-          <w:lang w:val="es-ES" w:eastAsia="zh-CN" w:bidi="ar-SA"/>
-        </w:rPr>
-        <w:t xml:space="preserve"> con el conjunto de cara</w:t>
-      </w:r>
-      <w:r>
-        <w:rPr>
-          <w:rFonts w:eastAsia="Times New Roman" w:cs="Arial"/>
-          <w:b w:val="false"/>
-          <w:bCs w:val="false"/>
-          <w:i w:val="false"/>
-          <w:iCs w:val="false"/>
-          <w:color w:val="auto"/>
-          <w:kern w:val="0"/>
-          <w:sz w:val="20"/>
-          <w:szCs w:val="24"/>
-          <w:lang w:val="es-ES" w:eastAsia="zh-CN" w:bidi="ar-SA"/>
-        </w:rPr>
-        <w:t xml:space="preserve">cteres </w:t>
+        <w:t xml:space="preserve"> con el conjunto de caracteres </w:t>
       </w:r>
       <w:r>
         <w:rPr>
@@ -4062,10 +4006,16 @@
       </w:pPr>
       <w:r>
         <w:rPr>
-          <w:b w:val="false"/>
-          <w:bCs w:val="false"/>
-          <w:i w:val="false"/>
-          <w:iCs w:val="false"/>
+          <w:rFonts w:eastAsia="Times New Roman" w:cs="Arial"/>
+          <w:b/>
+          <w:bCs/>
+          <w:i/>
+          <w:iCs/>
+          <w:color w:val="auto"/>
+          <w:kern w:val="0"/>
+          <w:sz w:val="20"/>
+          <w:szCs w:val="24"/>
+          <w:lang w:val="es-ES" w:eastAsia="zh-CN" w:bidi="ar-SA"/>
         </w:rPr>
       </w:r>
     </w:p>
@@ -4240,10 +4190,16 @@
       </w:pPr>
       <w:r>
         <w:rPr>
+          <w:rFonts w:eastAsia="Times New Roman" w:cs="Arial"/>
           <w:b w:val="false"/>
           <w:bCs w:val="false"/>
           <w:i w:val="false"/>
           <w:iCs w:val="false"/>
+          <w:color w:val="auto"/>
+          <w:kern w:val="0"/>
+          <w:sz w:val="20"/>
+          <w:szCs w:val="24"/>
+          <w:lang w:val="es-ES" w:eastAsia="zh-CN" w:bidi="ar-SA"/>
         </w:rPr>
       </w:r>
     </w:p>
@@ -4270,10 +4226,12 @@
       </w:pPr>
       <w:r>
         <w:rPr>
-          <w:b w:val="false"/>
-          <w:bCs w:val="false"/>
-          <w:i w:val="false"/>
-          <w:iCs w:val="false"/>
+          <w:rFonts w:eastAsia="Times New Roman" w:cs="Arial"/>
+          <w:color w:val="auto"/>
+          <w:kern w:val="0"/>
+          <w:sz w:val="20"/>
+          <w:szCs w:val="24"/>
+          <w:lang w:val="es-ES" w:eastAsia="zh-CN" w:bidi="ar-SA"/>
         </w:rPr>
       </w:r>
     </w:p>
@@ -4340,10 +4298,11 @@
           <w:szCs w:val="24"/>
           <w:lang w:val="es-ES" w:eastAsia="zh-CN" w:bidi="ar-SA"/>
         </w:rPr>
-        <w:t>Para acceder a la aplicaci</w:t>
-      </w:r>
-      <w:r>
-        <w:rPr>
+        <w:t xml:space="preserve">Para acceder a la aplicación se ingresa desde el navegador a la ruta: </w:t>
+      </w:r>
+      <w:r>
+        <w:rPr>
+          <w:rStyle w:val="EnlacedeInternet"/>
           <w:rFonts w:eastAsia="Times New Roman" w:cs="Arial"/>
           <w:b w:val="false"/>
           <w:bCs w:val="false"/>
@@ -4355,26 +4314,8 @@
           <w:szCs w:val="24"/>
           <w:lang w:val="es-ES" w:eastAsia="zh-CN" w:bidi="ar-SA"/>
         </w:rPr>
-        <w:t xml:space="preserve">ón se ingresa desde el navegador a la ruta: </w:t>
-      </w:r>
-      <w:hyperlink r:id="rId10">
-        <w:r>
-          <w:rPr>
-            <w:rStyle w:val="EnlacedeInternet"/>
-            <w:rFonts w:eastAsia="Times New Roman" w:cs="Arial"/>
-            <w:b w:val="false"/>
-            <w:bCs w:val="false"/>
-            <w:i w:val="false"/>
-            <w:iCs w:val="false"/>
-            <w:color w:val="auto"/>
-            <w:kern w:val="0"/>
-            <w:sz w:val="20"/>
-            <w:szCs w:val="24"/>
-            <w:lang w:val="es-ES" w:eastAsia="zh-CN" w:bidi="ar-SA"/>
-          </w:rPr>
-          <w:t>https://localhost/sifco_html/index.php</w:t>
-        </w:r>
-      </w:hyperlink>
+        <w:t>https://localhost/sifco_html/index.php</w:t>
+      </w:r>
     </w:p>
     <w:p>
       <w:pPr>
@@ -4533,10 +4474,10 @@
       </w:pPr>
       <w:r>
         <w:rPr>
-          <w:b w:val="false"/>
-          <w:bCs w:val="false"/>
-          <w:i w:val="false"/>
-          <w:iCs w:val="false"/>
+          <w:b/>
+          <w:bCs/>
+          <w:i/>
+          <w:iCs/>
         </w:rPr>
       </w:r>
     </w:p>
@@ -4572,7 +4513,7 @@
           <w:i w:val="false"/>
           <w:iCs w:val="false"/>
         </w:rPr>
-        <w:t>Vendedor</w:t>
+        <w:t>Administrador</w:t>
       </w:r>
     </w:p>
     <w:p>
@@ -4672,6 +4613,149 @@
         <w:spacing w:lineRule="auto" w:line="240" w:before="0" w:after="0"/>
         <w:jc w:val="both"/>
         <w:rPr>
+          <w:b w:val="false"/>
+          <w:b w:val="false"/>
+          <w:bCs w:val="false"/>
+          <w:i w:val="false"/>
+          <w:i w:val="false"/>
+          <w:iCs w:val="false"/>
+        </w:rPr>
+      </w:pPr>
+      <w:r>
+        <w:rPr/>
+      </w:r>
+    </w:p>
+    <w:p>
+      <w:pPr>
+        <w:pStyle w:val="Normal"/>
+        <w:shd w:val="clear" w:color="auto" w:fill="FFFFFF"/>
+        <w:suppressAutoHyphens w:val="false"/>
+        <w:spacing w:lineRule="auto" w:line="240" w:before="0" w:after="0"/>
+        <w:jc w:val="both"/>
+        <w:rPr>
+          <w:b w:val="false"/>
+          <w:b w:val="false"/>
+          <w:bCs w:val="false"/>
+          <w:i w:val="false"/>
+          <w:i w:val="false"/>
+          <w:iCs w:val="false"/>
+        </w:rPr>
+      </w:pPr>
+      <w:r>
+        <w:rPr>
+          <w:b w:val="false"/>
+          <w:bCs w:val="false"/>
+          <w:i w:val="false"/>
+          <w:iCs w:val="false"/>
+        </w:rPr>
+        <w:tab/>
+      </w:r>
+      <w:r>
+        <w:rPr>
+          <w:b/>
+          <w:bCs/>
+          <w:i w:val="false"/>
+          <w:iCs w:val="false"/>
+        </w:rPr>
+        <w:t>Vendedor</w:t>
+      </w:r>
+    </w:p>
+    <w:p>
+      <w:pPr>
+        <w:pStyle w:val="Normal"/>
+        <w:shd w:val="clear" w:color="auto" w:fill="FFFFFF"/>
+        <w:suppressAutoHyphens w:val="false"/>
+        <w:spacing w:lineRule="auto" w:line="240" w:before="0" w:after="0"/>
+        <w:jc w:val="both"/>
+        <w:rPr>
+          <w:b w:val="false"/>
+          <w:b w:val="false"/>
+          <w:bCs w:val="false"/>
+          <w:i w:val="false"/>
+          <w:i w:val="false"/>
+          <w:iCs w:val="false"/>
+        </w:rPr>
+      </w:pPr>
+      <w:r>
+        <w:rPr>
+          <w:b/>
+          <w:bCs/>
+          <w:i w:val="false"/>
+          <w:iCs w:val="false"/>
+        </w:rPr>
+        <w:tab/>
+      </w:r>
+      <w:r>
+        <w:rPr>
+          <w:b w:val="false"/>
+          <w:bCs w:val="false"/>
+          <w:i w:val="false"/>
+          <w:iCs w:val="false"/>
+        </w:rPr>
+        <w:t xml:space="preserve">Usuario: </w:t>
+      </w:r>
+      <w:r>
+        <w:rPr>
+          <w:b/>
+          <w:bCs/>
+          <w:i w:val="false"/>
+          <w:iCs w:val="false"/>
+        </w:rPr>
+        <w:t>adsi3</w:t>
+      </w:r>
+    </w:p>
+    <w:p>
+      <w:pPr>
+        <w:pStyle w:val="Normal"/>
+        <w:shd w:val="clear" w:color="auto" w:fill="FFFFFF"/>
+        <w:suppressAutoHyphens w:val="false"/>
+        <w:spacing w:lineRule="auto" w:line="240" w:before="0" w:after="0"/>
+        <w:jc w:val="both"/>
+        <w:rPr>
+          <w:b w:val="false"/>
+          <w:b w:val="false"/>
+          <w:bCs w:val="false"/>
+          <w:i w:val="false"/>
+          <w:i w:val="false"/>
+          <w:iCs w:val="false"/>
+        </w:rPr>
+      </w:pPr>
+      <w:r>
+        <w:rPr>
+          <w:b/>
+          <w:bCs/>
+          <w:i w:val="false"/>
+          <w:iCs w:val="false"/>
+        </w:rPr>
+        <w:tab/>
+      </w:r>
+      <w:r>
+        <w:rPr>
+          <w:b w:val="false"/>
+          <w:bCs w:val="false"/>
+          <w:i w:val="false"/>
+          <w:iCs w:val="false"/>
+        </w:rPr>
+        <w:t xml:space="preserve">Contraseña: </w:t>
+      </w:r>
+      <w:r>
+        <w:rPr>
+          <w:b/>
+          <w:bCs/>
+          <w:i/>
+          <w:iCs/>
+        </w:rPr>
+        <w:t>adsi3</w:t>
+      </w:r>
+    </w:p>
+    <w:p>
+      <w:pPr>
+        <w:pStyle w:val="Normal"/>
+        <w:shd w:val="clear" w:color="auto" w:fill="FFFFFF"/>
+        <w:suppressAutoHyphens w:val="false"/>
+        <w:spacing w:lineRule="auto" w:line="240" w:before="0" w:after="0"/>
+        <w:jc w:val="both"/>
+        <w:rPr>
           <w:b/>
           <w:b/>
           <w:bCs/>
@@ -4682,10 +4766,10 @@
       </w:pPr>
       <w:r>
         <w:rPr>
-          <w:b w:val="false"/>
-          <w:bCs w:val="false"/>
-          <w:i w:val="false"/>
-          <w:iCs w:val="false"/>
+          <w:b/>
+          <w:bCs/>
+          <w:i/>
+          <w:iCs/>
         </w:rPr>
       </w:r>
     </w:p>
@@ -4706,12 +4790,7 @@
         </w:rPr>
       </w:pPr>
       <w:r>
-        <w:rPr>
-          <w:b w:val="false"/>
-          <w:bCs w:val="false"/>
-          <w:i w:val="false"/>
-          <w:iCs w:val="false"/>
-        </w:rPr>
+        <w:rPr/>
         <w:drawing>
           <wp:anchor behindDoc="0" distT="0" distB="0" distL="0" distR="0" simplePos="0" locked="0" layoutInCell="0" allowOverlap="1" relativeHeight="9">
             <wp:simplePos x="0" y="0"/>
@@ -4738,7 +4817,7 @@
                     </pic:cNvPicPr>
                   </pic:nvPicPr>
                   <pic:blipFill>
-                    <a:blip r:embed="rId11"/>
+                    <a:blip r:embed="rId9"/>
                     <a:stretch>
                       <a:fillRect/>
                     </a:stretch>
@@ -4760,8 +4839,8 @@
       </w:r>
     </w:p>
     <w:sectPr>
-      <w:headerReference w:type="default" r:id="rId12"/>
-      <w:footerReference w:type="default" r:id="rId13"/>
+      <w:headerReference w:type="default" r:id="rId10"/>
+      <w:footerReference w:type="default" r:id="rId11"/>
       <w:type w:val="nextPage"/>
       <w:pgSz w:w="11906" w:h="16838"/>
       <w:pgMar w:left="1701" w:right="1701" w:gutter="0" w:header="708" w:top="1417" w:footer="708" w:bottom="1417"/>
@@ -5898,7 +5977,7 @@
     <w:pPr>
       <w:widowControl/>
       <w:suppressAutoHyphens w:val="true"/>
-      <w:overflowPunct w:val="true"/>
+      <w:overflowPunct w:val="false"/>
       <w:bidi w:val="0"/>
       <w:spacing w:lineRule="auto" w:line="240" w:before="0" w:after="0"/>
       <w:jc w:val="left"/>

</xml_diff>